<commit_message>
Remove names of lecturers, practice teachers and change points to duration
</commit_message>
<xml_diff>
--- a/דוח פרויקט סיכום.docx
+++ b/דוח פרויקט סיכום.docx
@@ -834,7 +834,25 @@
           <w:rtl/>
           <w:lang w:bidi="he-IL"/>
         </w:rPr>
-        <w:t>אם שני הקורסים מומלצים במידה שווה אז הקורס בעל הנק"ז הגדול יותר יבחר</w:t>
+        <w:t xml:space="preserve">אם שני הקורסים מומלצים במידה שווה אז הקורס בעל </w:t>
+      </w:r>
+      <w:r>
+        <w:rPr>
+          <w:rFonts w:ascii="Arial" w:hAnsi="Arial" w:cs="Arial" w:hint="cs"/>
+          <w:rtl/>
+          <w:lang w:bidi="he-IL"/>
+        </w:rPr>
+        <w:t>מספר השעות</w:t>
+      </w:r>
+      <w:bookmarkStart w:id="0" w:name="_GoBack"/>
+      <w:bookmarkEnd w:id="0"/>
+      <w:r>
+        <w:rPr>
+          <w:rFonts w:ascii="Arial" w:hAnsi="Arial" w:cs="Arial"/>
+          <w:rtl/>
+          <w:lang w:bidi="he-IL"/>
+        </w:rPr>
+        <w:t xml:space="preserve"> הגדול יותר יבחר</w:t>
       </w:r>
       <w:r>
         <w:rPr>
@@ -897,16 +915,42 @@
           <w:rtl/>
           <w:lang w:bidi="he-IL"/>
         </w:rPr>
+        <w:t>קורסי בחירה לעולם לא יהיו קורסי קדם לקורסים אחרים.</w:t>
+      </w:r>
+    </w:p>
+    <w:p>
+      <w:pPr>
+        <w:pStyle w:val="ListParagraph"/>
+        <w:numPr>
+          <w:ilvl w:val="0"/>
+          <w:numId w:val="16"/>
+        </w:numPr>
+        <w:bidi/>
+        <w:spacing w:line="360" w:lineRule="auto"/>
+        <w:rPr>
+          <w:rFonts w:ascii="Arial" w:hAnsi="Arial" w:cs="Arial"/>
+          <w:u w:val="single"/>
+          <w:lang w:bidi="he-IL"/>
+        </w:rPr>
+      </w:pPr>
+      <w:r>
+        <w:rPr>
+          <w:rFonts w:ascii="Arial" w:hAnsi="Arial" w:cs="Arial"/>
+          <w:u w:val="single"/>
+          <w:rtl/>
+          <w:lang w:bidi="he-IL"/>
+        </w:rPr>
         <w:lastRenderedPageBreak/>
-        <w:t xml:space="preserve">מספר הנק"ז </w:t>
-      </w:r>
-      <w:r>
-        <w:rPr>
-          <w:rFonts w:ascii="Arial" w:hAnsi="Arial" w:cs="Arial"/>
-          <w:rtl/>
-          <w:lang w:bidi="he-IL"/>
-        </w:rPr>
-        <w:t>מתאר את כמות השעות בשבוע שבו הקורס מתקיים, כלומר אם משך הקורס הוא שעתיים בשבוע אז הוא שווה 2 נק"ז.</w:t>
+        <w:t>שנית</w:t>
+      </w:r>
+      <w:r>
+        <w:rPr>
+          <w:rFonts w:ascii="Arial" w:hAnsi="Arial" w:cs="Arial"/>
+          <w:u w:val="single"/>
+          <w:rtl/>
+          <w:lang w:bidi="he-IL"/>
+        </w:rPr>
+        <w:t xml:space="preserve"> נגדיר את מבנה כל קורס:</w:t>
       </w:r>
     </w:p>
     <w:p>
@@ -929,7 +973,527 @@
           <w:rtl/>
           <w:lang w:bidi="he-IL"/>
         </w:rPr>
-        <w:t>קורסי בחירה לעולם לא יהיו קורסי קדם לקורסים אחרים.</w:t>
+        <w:t xml:space="preserve">מספר הקורס – </w:t>
+      </w:r>
+      <w:r>
+        <w:rPr>
+          <w:rFonts w:ascii="Arial" w:hAnsi="Arial" w:cs="Arial"/>
+          <w:rtl/>
+          <w:lang w:bidi="he-IL"/>
+        </w:rPr>
+        <w:t>מספר שלם, חיובי</w:t>
+      </w:r>
+      <w:r>
+        <w:rPr>
+          <w:rFonts w:ascii="Arial" w:hAnsi="Arial" w:cs="Arial"/>
+          <w:rtl/>
+          <w:lang w:bidi="he-IL"/>
+        </w:rPr>
+        <w:t xml:space="preserve"> </w:t>
+      </w:r>
+      <w:r>
+        <w:rPr>
+          <w:rFonts w:ascii="Arial" w:hAnsi="Arial" w:cs="Arial"/>
+          <w:rtl/>
+          <w:lang w:bidi="he-IL"/>
+        </w:rPr>
+        <w:t>וייח</w:t>
+      </w:r>
+      <w:r>
+        <w:rPr>
+          <w:rFonts w:ascii="Arial" w:hAnsi="Arial" w:cs="Arial"/>
+          <w:rtl/>
+          <w:lang w:bidi="he-IL"/>
+        </w:rPr>
+        <w:t>ודי לכל קורס.</w:t>
+      </w:r>
+    </w:p>
+    <w:p>
+      <w:pPr>
+        <w:pStyle w:val="ListParagraph"/>
+        <w:numPr>
+          <w:ilvl w:val="1"/>
+          <w:numId w:val="16"/>
+        </w:numPr>
+        <w:bidi/>
+        <w:spacing w:line="360" w:lineRule="auto"/>
+        <w:rPr>
+          <w:rFonts w:ascii="Arial" w:hAnsi="Arial" w:cs="Arial"/>
+          <w:lang w:bidi="he-IL"/>
+        </w:rPr>
+      </w:pPr>
+      <w:r>
+        <w:rPr>
+          <w:rFonts w:ascii="Arial" w:hAnsi="Arial" w:cs="Arial"/>
+          <w:rtl/>
+          <w:lang w:bidi="he-IL"/>
+        </w:rPr>
+        <w:t>שם הקורס – ישמש לתצוגה בלבד במערכת השעות הסופית.</w:t>
+      </w:r>
+    </w:p>
+    <w:p>
+      <w:pPr>
+        <w:pStyle w:val="ListParagraph"/>
+        <w:numPr>
+          <w:ilvl w:val="1"/>
+          <w:numId w:val="16"/>
+        </w:numPr>
+        <w:bidi/>
+        <w:spacing w:line="360" w:lineRule="auto"/>
+        <w:rPr>
+          <w:rFonts w:ascii="Arial" w:hAnsi="Arial" w:cs="Arial"/>
+          <w:lang w:bidi="he-IL"/>
+        </w:rPr>
+      </w:pPr>
+      <w:r>
+        <w:rPr>
+          <w:rFonts w:ascii="Arial" w:hAnsi="Arial" w:cs="Arial"/>
+          <w:rtl/>
+          <w:lang w:bidi="he-IL"/>
+        </w:rPr>
+        <w:t>האם הקורס סמסטריאלי או שנתי.</w:t>
+      </w:r>
+    </w:p>
+    <w:p>
+      <w:pPr>
+        <w:pStyle w:val="ListParagraph"/>
+        <w:numPr>
+          <w:ilvl w:val="1"/>
+          <w:numId w:val="16"/>
+        </w:numPr>
+        <w:bidi/>
+        <w:spacing w:line="360" w:lineRule="auto"/>
+        <w:rPr>
+          <w:rFonts w:ascii="Arial" w:hAnsi="Arial" w:cs="Arial"/>
+          <w:lang w:bidi="he-IL"/>
+        </w:rPr>
+      </w:pPr>
+      <w:r>
+        <w:rPr>
+          <w:rFonts w:ascii="Arial" w:hAnsi="Arial" w:cs="Arial"/>
+          <w:rtl/>
+          <w:lang w:bidi="he-IL"/>
+        </w:rPr>
+        <w:t>האם מדובר בקורס חובה או בחירה</w:t>
+      </w:r>
+      <w:r>
+        <w:rPr>
+          <w:rFonts w:ascii="Arial" w:hAnsi="Arial" w:cs="Arial"/>
+          <w:rtl/>
+          <w:lang w:bidi="he-IL"/>
+        </w:rPr>
+        <w:t xml:space="preserve"> – </w:t>
+      </w:r>
+      <w:r>
+        <w:rPr>
+          <w:rFonts w:ascii="Arial" w:hAnsi="Arial" w:cs="Arial"/>
+          <w:rtl/>
+          <w:lang w:bidi="he-IL"/>
+        </w:rPr>
+        <w:t xml:space="preserve">משמש כדי ליצור עדיפות </w:t>
+      </w:r>
+      <w:r>
+        <w:rPr>
+          <w:rFonts w:ascii="Arial" w:hAnsi="Arial" w:cs="Arial"/>
+          <w:rtl/>
+          <w:lang w:bidi="he-IL"/>
+        </w:rPr>
+        <w:t xml:space="preserve">לקורסי החובה על הבחירה. קורסי החובה יהיו מיוצגים על ידי השנה </w:t>
+      </w:r>
+      <w:r>
+        <w:rPr>
+          <w:rFonts w:ascii="Arial" w:hAnsi="Arial" w:cs="Arial"/>
+          <w:rtl/>
+          <w:lang w:bidi="he-IL"/>
+        </w:rPr>
+        <w:t>בה לוקחים אותם (א', ב', ג' או ד') וקורסי בחירה יהיו מיוצגים על ידי המחרוזת "בחירה".</w:t>
+      </w:r>
+    </w:p>
+    <w:p>
+      <w:pPr>
+        <w:pStyle w:val="ListParagraph"/>
+        <w:numPr>
+          <w:ilvl w:val="1"/>
+          <w:numId w:val="16"/>
+        </w:numPr>
+        <w:bidi/>
+        <w:spacing w:line="360" w:lineRule="auto"/>
+        <w:rPr>
+          <w:rFonts w:ascii="Arial" w:hAnsi="Arial" w:cs="Arial"/>
+          <w:lang w:bidi="he-IL"/>
+        </w:rPr>
+      </w:pPr>
+      <w:r>
+        <w:rPr>
+          <w:rFonts w:ascii="Arial" w:hAnsi="Arial" w:cs="Arial"/>
+          <w:rtl/>
+          <w:lang w:bidi="he-IL"/>
+        </w:rPr>
+        <w:t xml:space="preserve">מספר </w:t>
+      </w:r>
+      <w:r>
+        <w:rPr>
+          <w:rFonts w:ascii="Arial" w:hAnsi="Arial" w:cs="Arial" w:hint="cs"/>
+          <w:rtl/>
+          <w:lang w:bidi="he-IL"/>
+        </w:rPr>
+        <w:t>השעות</w:t>
+      </w:r>
+      <w:r>
+        <w:rPr>
+          <w:rFonts w:ascii="Arial" w:hAnsi="Arial" w:cs="Arial"/>
+          <w:rtl/>
+          <w:lang w:bidi="he-IL"/>
+        </w:rPr>
+        <w:t xml:space="preserve"> של אותו הקורס – מספר </w:t>
+      </w:r>
+      <w:r>
+        <w:rPr>
+          <w:rFonts w:ascii="Arial" w:hAnsi="Arial" w:cs="Arial"/>
+          <w:rtl/>
+          <w:lang w:bidi="he-IL"/>
+        </w:rPr>
+        <w:t xml:space="preserve">שלם </w:t>
+      </w:r>
+      <w:r>
+        <w:rPr>
+          <w:rFonts w:ascii="Arial" w:hAnsi="Arial" w:cs="Arial"/>
+          <w:rtl/>
+          <w:lang w:bidi="he-IL"/>
+        </w:rPr>
+        <w:t>ו</w:t>
+      </w:r>
+      <w:r>
+        <w:rPr>
+          <w:rFonts w:ascii="Arial" w:hAnsi="Arial" w:cs="Arial"/>
+          <w:rtl/>
+          <w:lang w:bidi="he-IL"/>
+        </w:rPr>
+        <w:t>חיובי</w:t>
+      </w:r>
+      <w:r>
+        <w:rPr>
+          <w:rFonts w:ascii="Arial" w:hAnsi="Arial" w:cs="Arial"/>
+          <w:rtl/>
+          <w:lang w:bidi="he-IL"/>
+        </w:rPr>
+        <w:t xml:space="preserve"> </w:t>
+      </w:r>
+      <w:r>
+        <w:rPr>
+          <w:rFonts w:ascii="Arial" w:hAnsi="Arial" w:cs="Arial"/>
+          <w:rtl/>
+          <w:lang w:bidi="he-IL"/>
+        </w:rPr>
+        <w:t>בטווח</w:t>
+      </w:r>
+      <w:r>
+        <w:rPr>
+          <w:rFonts w:ascii="Arial" w:hAnsi="Arial" w:cs="Arial"/>
+          <w:rtl/>
+          <w:lang w:bidi="he-IL"/>
+        </w:rPr>
+        <w:t xml:space="preserve"> [1,73]</w:t>
+      </w:r>
+      <w:r>
+        <w:rPr>
+          <w:rFonts w:ascii="Arial" w:hAnsi="Arial" w:cs="Arial"/>
+          <w:rtl/>
+          <w:lang w:bidi="he-IL"/>
+        </w:rPr>
+        <w:t xml:space="preserve"> </w:t>
+      </w:r>
+      <w:r>
+        <w:rPr>
+          <w:rFonts w:ascii="Arial" w:hAnsi="Arial" w:cs="Arial"/>
+          <w:rtl/>
+          <w:lang w:bidi="he-IL"/>
+        </w:rPr>
+        <w:t>(</w:t>
+      </w:r>
+      <w:r>
+        <w:rPr>
+          <w:rFonts w:ascii="Arial" w:hAnsi="Arial" w:cs="Arial"/>
+          <w:rtl/>
+          <w:lang w:bidi="he-IL"/>
+        </w:rPr>
+        <w:t xml:space="preserve">הטווח המגביל את </w:t>
+      </w:r>
+      <w:r>
+        <w:rPr>
+          <w:rFonts w:ascii="Arial" w:hAnsi="Arial" w:cs="Arial" w:hint="cs"/>
+          <w:rtl/>
+          <w:lang w:bidi="he-IL"/>
+        </w:rPr>
+        <w:t>כמות השעות</w:t>
+      </w:r>
+      <w:r>
+        <w:rPr>
+          <w:rFonts w:ascii="Arial" w:hAnsi="Arial" w:cs="Arial"/>
+          <w:rtl/>
+          <w:lang w:bidi="he-IL"/>
+        </w:rPr>
+        <w:t xml:space="preserve"> של כל קורס מוסבר בהנחות הבסיסיות לעיל</w:t>
+      </w:r>
+      <w:r>
+        <w:rPr>
+          <w:rFonts w:ascii="Arial" w:hAnsi="Arial" w:cs="Arial"/>
+          <w:rtl/>
+          <w:lang w:bidi="he-IL"/>
+        </w:rPr>
+        <w:t>)</w:t>
+      </w:r>
+      <w:r>
+        <w:rPr>
+          <w:rFonts w:ascii="Arial" w:hAnsi="Arial" w:cs="Arial"/>
+          <w:rtl/>
+          <w:lang w:bidi="he-IL"/>
+        </w:rPr>
+        <w:t>.</w:t>
+      </w:r>
+    </w:p>
+    <w:p>
+      <w:pPr>
+        <w:pStyle w:val="ListParagraph"/>
+        <w:numPr>
+          <w:ilvl w:val="1"/>
+          <w:numId w:val="16"/>
+        </w:numPr>
+        <w:bidi/>
+        <w:spacing w:line="360" w:lineRule="auto"/>
+        <w:rPr>
+          <w:rFonts w:ascii="Arial" w:hAnsi="Arial" w:cs="Arial"/>
+          <w:lang w:bidi="he-IL"/>
+        </w:rPr>
+      </w:pPr>
+      <w:r>
+        <w:rPr>
+          <w:rFonts w:ascii="Arial" w:hAnsi="Arial" w:cs="Arial"/>
+          <w:rtl/>
+          <w:lang w:bidi="he-IL"/>
+        </w:rPr>
+        <w:t xml:space="preserve">מספר הקבוצות – רשימה </w:t>
+      </w:r>
+      <w:r>
+        <w:rPr>
+          <w:rFonts w:ascii="Arial" w:hAnsi="Arial" w:cs="Arial"/>
+          <w:rtl/>
+          <w:lang w:bidi="he-IL"/>
+        </w:rPr>
+        <w:t>הבנויה</w:t>
+      </w:r>
+      <w:r>
+        <w:rPr>
+          <w:rFonts w:ascii="Arial" w:hAnsi="Arial" w:cs="Arial"/>
+          <w:rtl/>
+          <w:lang w:bidi="he-IL"/>
+        </w:rPr>
+        <w:t xml:space="preserve"> </w:t>
+      </w:r>
+      <w:r>
+        <w:rPr>
+          <w:rFonts w:ascii="Arial" w:hAnsi="Arial" w:cs="Arial"/>
+          <w:rtl/>
+          <w:lang w:bidi="he-IL"/>
+        </w:rPr>
+        <w:t>מ</w:t>
+      </w:r>
+      <w:r>
+        <w:rPr>
+          <w:rFonts w:ascii="Arial" w:hAnsi="Arial" w:cs="Arial"/>
+          <w:rtl/>
+          <w:lang w:bidi="he-IL"/>
+        </w:rPr>
+        <w:t>מספרים עוקבים</w:t>
+      </w:r>
+      <w:r>
+        <w:rPr>
+          <w:rFonts w:ascii="Arial" w:hAnsi="Arial" w:cs="Arial"/>
+          <w:rtl/>
+          <w:lang w:bidi="he-IL"/>
+        </w:rPr>
+        <w:t xml:space="preserve"> כך שכל מספר מסמל קבוצת קורס,</w:t>
+      </w:r>
+      <w:r>
+        <w:rPr>
+          <w:rFonts w:ascii="Arial" w:hAnsi="Arial" w:cs="Arial"/>
+          <w:rtl/>
+          <w:lang w:bidi="he-IL"/>
+        </w:rPr>
+        <w:t xml:space="preserve"> </w:t>
+      </w:r>
+      <w:r>
+        <w:rPr>
+          <w:rFonts w:ascii="Arial" w:hAnsi="Arial" w:cs="Arial"/>
+          <w:rtl/>
+          <w:lang w:bidi="he-IL"/>
+        </w:rPr>
+        <w:t>המכילה לפחות מספר אחד.</w:t>
+      </w:r>
+    </w:p>
+    <w:p>
+      <w:pPr>
+        <w:pStyle w:val="ListParagraph"/>
+        <w:numPr>
+          <w:ilvl w:val="1"/>
+          <w:numId w:val="16"/>
+        </w:numPr>
+        <w:bidi/>
+        <w:spacing w:line="360" w:lineRule="auto"/>
+        <w:rPr>
+          <w:rFonts w:ascii="Arial" w:hAnsi="Arial" w:cs="Arial"/>
+          <w:lang w:bidi="he-IL"/>
+        </w:rPr>
+      </w:pPr>
+      <w:r>
+        <w:rPr>
+          <w:rFonts w:ascii="Arial" w:hAnsi="Arial" w:cs="Arial"/>
+          <w:rtl/>
+          <w:lang w:bidi="he-IL"/>
+        </w:rPr>
+        <w:t>זמני הקורס – רשימה של זמני ה</w:t>
+      </w:r>
+      <w:r>
+        <w:rPr>
+          <w:rFonts w:ascii="Arial" w:hAnsi="Arial" w:cs="Arial"/>
+          <w:rtl/>
+          <w:lang w:bidi="he-IL"/>
+        </w:rPr>
+        <w:t>קבוצות השונות של הקורס. כל תיאור זמן כולל את היום שבו מתרחש הקורס, את שעת ההתחלה ואת שעת הסיום.</w:t>
+      </w:r>
+    </w:p>
+    <w:p>
+      <w:pPr>
+        <w:pStyle w:val="ListParagraph"/>
+        <w:numPr>
+          <w:ilvl w:val="1"/>
+          <w:numId w:val="16"/>
+        </w:numPr>
+        <w:bidi/>
+        <w:spacing w:line="360" w:lineRule="auto"/>
+        <w:rPr>
+          <w:rFonts w:ascii="Arial" w:hAnsi="Arial" w:cs="Arial"/>
+          <w:lang w:bidi="he-IL"/>
+        </w:rPr>
+      </w:pPr>
+      <w:r>
+        <w:rPr>
+          <w:rFonts w:ascii="Arial" w:hAnsi="Arial" w:cs="Arial"/>
+          <w:rtl/>
+          <w:lang w:bidi="he-IL"/>
+        </w:rPr>
+        <w:t>המלצה – מספר</w:t>
+      </w:r>
+      <w:r>
+        <w:rPr>
+          <w:rFonts w:ascii="Arial" w:hAnsi="Arial" w:cs="Arial"/>
+          <w:rtl/>
+          <w:lang w:bidi="he-IL"/>
+        </w:rPr>
+        <w:t xml:space="preserve"> שלם </w:t>
+      </w:r>
+      <w:r>
+        <w:rPr>
+          <w:rFonts w:ascii="Arial" w:hAnsi="Arial" w:cs="Arial"/>
+          <w:rtl/>
+          <w:lang w:bidi="he-IL"/>
+        </w:rPr>
+        <w:t>ו</w:t>
+      </w:r>
+      <w:r>
+        <w:rPr>
+          <w:rFonts w:ascii="Arial" w:hAnsi="Arial" w:cs="Arial"/>
+          <w:rtl/>
+          <w:lang w:bidi="he-IL"/>
+        </w:rPr>
+        <w:t>חיובי</w:t>
+      </w:r>
+      <w:r>
+        <w:rPr>
+          <w:rFonts w:ascii="Arial" w:hAnsi="Arial" w:cs="Arial"/>
+          <w:rtl/>
+          <w:lang w:bidi="he-IL"/>
+        </w:rPr>
+        <w:t xml:space="preserve"> </w:t>
+      </w:r>
+      <w:r>
+        <w:rPr>
+          <w:rFonts w:ascii="Arial" w:hAnsi="Arial" w:cs="Arial"/>
+          <w:rtl/>
+          <w:lang w:bidi="he-IL"/>
+        </w:rPr>
+        <w:t>בטווח</w:t>
+      </w:r>
+      <w:r>
+        <w:rPr>
+          <w:rFonts w:ascii="Arial" w:hAnsi="Arial" w:cs="Arial"/>
+          <w:rtl/>
+          <w:lang w:bidi="he-IL"/>
+        </w:rPr>
+        <w:t xml:space="preserve"> [1,10]</w:t>
+      </w:r>
+      <w:r>
+        <w:rPr>
+          <w:rFonts w:ascii="Arial" w:hAnsi="Arial" w:cs="Arial"/>
+          <w:rtl/>
+          <w:lang w:bidi="he-IL"/>
+        </w:rPr>
+        <w:t xml:space="preserve"> כך שציון 1 הוא הנמוך ביותר בעוד שציון 10 הוא הגבוה ביותר.</w:t>
+      </w:r>
+    </w:p>
+    <w:p>
+      <w:pPr>
+        <w:pStyle w:val="ListParagraph"/>
+        <w:numPr>
+          <w:ilvl w:val="1"/>
+          <w:numId w:val="16"/>
+        </w:numPr>
+        <w:bidi/>
+        <w:spacing w:line="360" w:lineRule="auto"/>
+        <w:rPr>
+          <w:rFonts w:ascii="Arial" w:hAnsi="Arial" w:cs="Arial"/>
+          <w:lang w:bidi="he-IL"/>
+        </w:rPr>
+      </w:pPr>
+      <w:r>
+        <w:rPr>
+          <w:rFonts w:ascii="Arial" w:hAnsi="Arial" w:cs="Arial"/>
+          <w:rtl/>
+          <w:lang w:bidi="he-IL"/>
+        </w:rPr>
+        <w:t xml:space="preserve">רשימת קורסי קדם </w:t>
+      </w:r>
+      <w:r>
+        <w:rPr>
+          <w:rFonts w:ascii="Arial" w:hAnsi="Arial" w:cs="Arial"/>
+          <w:rtl/>
+          <w:lang w:bidi="he-IL"/>
+        </w:rPr>
+        <w:t>–</w:t>
+      </w:r>
+      <w:r>
+        <w:rPr>
+          <w:rFonts w:ascii="Arial" w:hAnsi="Arial" w:cs="Arial"/>
+          <w:rtl/>
+          <w:lang w:bidi="he-IL"/>
+        </w:rPr>
+        <w:t xml:space="preserve"> </w:t>
+      </w:r>
+      <w:r>
+        <w:rPr>
+          <w:rFonts w:ascii="Arial" w:hAnsi="Arial" w:cs="Arial"/>
+          <w:rtl/>
+          <w:lang w:bidi="he-IL"/>
+        </w:rPr>
+        <w:t>רשימה של מספרי קורסים אותם המשתמש היה צריך לסיים בהצלחה ל</w:t>
+      </w:r>
+      <w:r>
+        <w:rPr>
+          <w:rFonts w:ascii="Arial" w:hAnsi="Arial" w:cs="Arial"/>
+          <w:rtl/>
+          <w:lang w:bidi="he-IL"/>
+        </w:rPr>
+        <w:t>פני שיבוץ קורס זה.</w:t>
       </w:r>
     </w:p>
     <w:p>
@@ -954,7 +1518,7 @@
           <w:rtl/>
           <w:lang w:bidi="he-IL"/>
         </w:rPr>
-        <w:t>שנית</w:t>
+        <w:t>לבסוף נגדיר</w:t>
       </w:r>
       <w:r>
         <w:rPr>
@@ -963,7 +1527,25 @@
           <w:rtl/>
           <w:lang w:bidi="he-IL"/>
         </w:rPr>
-        <w:t xml:space="preserve"> נגדיר את מבנה כל קורס:</w:t>
+        <w:t xml:space="preserve"> את המערכות</w:t>
+      </w:r>
+      <w:r>
+        <w:rPr>
+          <w:rFonts w:ascii="Arial" w:hAnsi="Arial" w:cs="Arial"/>
+          <w:u w:val="single"/>
+          <w:rtl/>
+          <w:lang w:bidi="he-IL"/>
+        </w:rPr>
+        <w:t xml:space="preserve"> </w:t>
+      </w:r>
+      <w:r>
+        <w:rPr>
+          <w:rFonts w:ascii="Arial" w:hAnsi="Arial" w:cs="Arial"/>
+          <w:u w:val="single"/>
+          <w:rtl/>
+          <w:lang w:bidi="he-IL"/>
+        </w:rPr>
+        <w:t>וקידוד הקורסים:</w:t>
       </w:r>
     </w:p>
     <w:p>
@@ -977,48 +1559,205 @@
         <w:spacing w:line="360" w:lineRule="auto"/>
         <w:rPr>
           <w:rFonts w:ascii="Arial" w:hAnsi="Arial" w:cs="Arial"/>
-          <w:lang w:bidi="he-IL"/>
-        </w:rPr>
-      </w:pPr>
-      <w:r>
-        <w:rPr>
-          <w:rFonts w:ascii="Arial" w:hAnsi="Arial" w:cs="Arial"/>
-          <w:rtl/>
-          <w:lang w:bidi="he-IL"/>
-        </w:rPr>
-        <w:t xml:space="preserve">מספר הקורס – </w:t>
-      </w:r>
-      <w:r>
-        <w:rPr>
-          <w:rFonts w:ascii="Arial" w:hAnsi="Arial" w:cs="Arial"/>
-          <w:rtl/>
-          <w:lang w:bidi="he-IL"/>
-        </w:rPr>
-        <w:t>מספר שלם, חיובי</w:t>
-      </w:r>
-      <w:r>
-        <w:rPr>
-          <w:rFonts w:ascii="Arial" w:hAnsi="Arial" w:cs="Arial"/>
-          <w:rtl/>
-          <w:lang w:bidi="he-IL"/>
-        </w:rPr>
-        <w:t xml:space="preserve"> </w:t>
-      </w:r>
-      <w:r>
-        <w:rPr>
-          <w:rFonts w:ascii="Arial" w:hAnsi="Arial" w:cs="Arial"/>
-          <w:rtl/>
-          <w:lang w:bidi="he-IL"/>
-        </w:rPr>
-        <w:t>וייח</w:t>
-      </w:r>
-      <w:r>
-        <w:rPr>
-          <w:rFonts w:ascii="Arial" w:hAnsi="Arial" w:cs="Arial"/>
-          <w:rtl/>
-          <w:lang w:bidi="he-IL"/>
-        </w:rPr>
-        <w:t>ודי לכל קורס.</w:t>
+          <w:u w:val="single"/>
+          <w:rtl/>
+        </w:rPr>
+      </w:pPr>
+      <w:r>
+        <w:rPr>
+          <w:rFonts w:ascii="Arial" w:hAnsi="Arial" w:cs="Arial"/>
+          <w:u w:val="single"/>
+          <w:rtl/>
+          <w:lang w:bidi="he-IL"/>
+        </w:rPr>
+        <w:t xml:space="preserve">נגדיר קורס כמחרוזת בינארית באורך </w:t>
+      </w:r>
+      <w:r>
+        <w:rPr>
+          <w:rFonts w:ascii="Arial" w:hAnsi="Arial" w:cs="Arial"/>
+          <w:u w:val="single"/>
+          <w:lang w:bidi="he-IL"/>
+        </w:rPr>
+        <w:t>X</w:t>
+      </w:r>
+      <w:r>
+        <w:rPr>
+          <w:rFonts w:ascii="Arial" w:hAnsi="Arial" w:cs="Arial"/>
+          <w:u w:val="single"/>
+          <w:rtl/>
+          <w:lang w:bidi="he-IL"/>
+        </w:rPr>
+        <w:t>:</w:t>
+      </w:r>
+    </w:p>
+    <w:p>
+      <w:pPr>
+        <w:pStyle w:val="ListParagraph"/>
+        <w:numPr>
+          <w:ilvl w:val="2"/>
+          <w:numId w:val="16"/>
+        </w:numPr>
+        <w:bidi/>
+        <w:spacing w:line="360" w:lineRule="auto"/>
+        <w:rPr>
+          <w:rFonts w:ascii="Arial" w:hAnsi="Arial" w:cs="Arial"/>
+          <w:rtl/>
+        </w:rPr>
+      </w:pPr>
+      <w:r>
+        <w:rPr>
+          <w:rFonts w:ascii="Arial" w:hAnsi="Arial" w:cs="Arial"/>
+          <w:rtl/>
+          <w:lang w:bidi="he-IL"/>
+        </w:rPr>
+        <w:t>מכיוון שלכל קורס יש לכל היותר 73 קבוצות, נזדקק ל-7 ביטים על מנת לייצג את כל הקבוצות</w:t>
+      </w:r>
+      <w:r>
+        <w:rPr>
+          <w:rFonts w:ascii="Arial" w:hAnsi="Arial" w:cs="Arial"/>
+          <w:lang w:bidi="he-IL"/>
+        </w:rPr>
+        <w:t xml:space="preserve"> .</w:t>
+      </w:r>
+      <w:r>
+        <w:rPr>
+          <w:rFonts w:ascii="Arial" w:hAnsi="Arial" w:cs="Arial"/>
+          <w:rtl/>
+          <w:lang w:bidi="he-IL"/>
+        </w:rPr>
+        <w:t xml:space="preserve">כלומר, אנו מקבלים כי </w:t>
+      </w:r>
+      <w:r>
+        <w:rPr>
+          <w:rFonts w:ascii="Arial" w:hAnsi="Arial" w:cs="Arial"/>
+        </w:rPr>
+        <w:t>X=7</w:t>
+      </w:r>
+      <w:r>
+        <w:rPr>
+          <w:rFonts w:ascii="Arial" w:hAnsi="Arial" w:cs="Arial"/>
+          <w:rtl/>
+          <w:lang w:bidi="he-IL"/>
+        </w:rPr>
+        <w:t>. לדוגמה:</w:t>
+      </w:r>
+    </w:p>
+    <w:p>
+      <w:pPr>
+        <w:pStyle w:val="ListParagraph"/>
+        <w:numPr>
+          <w:ilvl w:val="3"/>
+          <w:numId w:val="16"/>
+        </w:numPr>
+        <w:bidi/>
+        <w:spacing w:line="360" w:lineRule="auto"/>
+        <w:rPr>
+          <w:rFonts w:ascii="Arial" w:hAnsi="Arial" w:cs="Arial"/>
+          <w:rtl/>
+        </w:rPr>
+      </w:pPr>
+      <w:r>
+        <w:rPr>
+          <w:rFonts w:ascii="Arial" w:hAnsi="Arial" w:cs="Arial"/>
+          <w:rtl/>
+          <w:lang w:bidi="he-IL"/>
+        </w:rPr>
+        <w:t>לא נבחרה אף קבוצה – 0000000.</w:t>
+      </w:r>
+    </w:p>
+    <w:p>
+      <w:pPr>
+        <w:pStyle w:val="ListParagraph"/>
+        <w:numPr>
+          <w:ilvl w:val="3"/>
+          <w:numId w:val="16"/>
+        </w:numPr>
+        <w:bidi/>
+        <w:spacing w:line="360" w:lineRule="auto"/>
+        <w:rPr>
+          <w:rFonts w:ascii="Arial" w:hAnsi="Arial" w:cs="Arial"/>
+          <w:rtl/>
+        </w:rPr>
+      </w:pPr>
+      <w:r>
+        <w:rPr>
+          <w:rFonts w:ascii="Arial" w:hAnsi="Arial" w:cs="Arial"/>
+          <w:rtl/>
+          <w:lang w:bidi="he-IL"/>
+        </w:rPr>
+        <w:t>נבחרה קבוצה 01 – 0000001.</w:t>
+      </w:r>
+    </w:p>
+    <w:p>
+      <w:pPr>
+        <w:pStyle w:val="ListParagraph"/>
+        <w:numPr>
+          <w:ilvl w:val="3"/>
+          <w:numId w:val="16"/>
+        </w:numPr>
+        <w:bidi/>
+        <w:spacing w:line="360" w:lineRule="auto"/>
+        <w:rPr>
+          <w:rFonts w:ascii="Arial" w:hAnsi="Arial" w:cs="Arial"/>
+          <w:rtl/>
+        </w:rPr>
+      </w:pPr>
+      <w:r>
+        <w:rPr>
+          <w:rFonts w:ascii="Arial" w:hAnsi="Arial" w:cs="Arial"/>
+          <w:rtl/>
+          <w:lang w:bidi="he-IL"/>
+        </w:rPr>
+        <w:t>נבחרה קבוצה 02 – 0000010.</w:t>
+      </w:r>
+    </w:p>
+    <w:p>
+      <w:pPr>
+        <w:pStyle w:val="ListParagraph"/>
+        <w:numPr>
+          <w:ilvl w:val="3"/>
+          <w:numId w:val="16"/>
+        </w:numPr>
+        <w:bidi/>
+        <w:spacing w:line="360" w:lineRule="auto"/>
+        <w:rPr>
+          <w:rFonts w:ascii="Arial" w:hAnsi="Arial" w:cs="Arial"/>
+        </w:rPr>
+      </w:pPr>
+      <w:r>
+        <w:rPr>
+          <w:rFonts w:ascii="Arial" w:hAnsi="Arial" w:cs="Arial"/>
+          <w:rtl/>
+          <w:lang w:bidi="he-IL"/>
+        </w:rPr>
+        <w:t>נבחרה קבוצה 73 – 1001001.</w:t>
+      </w:r>
+    </w:p>
+    <w:p>
+      <w:pPr>
+        <w:pStyle w:val="ListParagraph"/>
+        <w:bidi/>
+        <w:spacing w:line="360" w:lineRule="auto"/>
+        <w:ind w:left="2880"/>
+        <w:rPr>
+          <w:rFonts w:ascii="Arial" w:hAnsi="Arial" w:cs="Arial"/>
+          <w:rtl/>
+        </w:rPr>
+      </w:pPr>
+      <w:r>
+        <w:rPr>
+          <w:rFonts w:ascii="Arial" w:hAnsi="Arial" w:cs="Arial"/>
+          <w:rtl/>
+          <w:lang w:bidi="he-IL"/>
+        </w:rPr>
+        <w:t>נשים לב! כי המחרוזת החל מ 1001010 עד 1111111 אינן מחרוזות חוקיות</w:t>
+      </w:r>
+      <w:r>
+        <w:rPr>
+          <w:rFonts w:ascii="Arial" w:hAnsi="Arial" w:cs="Arial"/>
+          <w:lang w:bidi="he-IL"/>
+        </w:rPr>
+        <w:t xml:space="preserve"> .</w:t>
       </w:r>
     </w:p>
     <w:p>
@@ -1032,16 +1771,87 @@
         <w:spacing w:line="360" w:lineRule="auto"/>
         <w:rPr>
           <w:rFonts w:ascii="Arial" w:hAnsi="Arial" w:cs="Arial"/>
-          <w:lang w:bidi="he-IL"/>
-        </w:rPr>
-      </w:pPr>
-      <w:r>
-        <w:rPr>
-          <w:rFonts w:ascii="Arial" w:hAnsi="Arial" w:cs="Arial"/>
-          <w:rtl/>
-          <w:lang w:bidi="he-IL"/>
-        </w:rPr>
-        <w:t>שם הקורס – ישמש לתצוגה בלבד במערכת השעות הסופית.</w:t>
+          <w:u w:val="single"/>
+          <w:rtl/>
+        </w:rPr>
+      </w:pPr>
+      <w:r>
+        <w:rPr>
+          <w:rFonts w:ascii="Arial" w:hAnsi="Arial" w:cs="Arial"/>
+          <w:u w:val="single"/>
+          <w:rtl/>
+          <w:lang w:bidi="he-IL"/>
+        </w:rPr>
+        <w:t>נגדיר מערכת באופן הבא:</w:t>
+      </w:r>
+    </w:p>
+    <w:p>
+      <w:pPr>
+        <w:pStyle w:val="ListParagraph"/>
+        <w:numPr>
+          <w:ilvl w:val="3"/>
+          <w:numId w:val="16"/>
+        </w:numPr>
+        <w:bidi/>
+        <w:spacing w:line="360" w:lineRule="auto"/>
+        <w:rPr>
+          <w:rFonts w:ascii="Arial" w:hAnsi="Arial" w:cs="Arial"/>
+        </w:rPr>
+      </w:pPr>
+      <w:r>
+        <w:rPr>
+          <w:rFonts w:ascii="Arial" w:hAnsi="Arial" w:cs="Arial"/>
+          <w:rtl/>
+          <w:lang w:bidi="he-IL"/>
+        </w:rPr>
+        <w:t>מכיוון שיתכנו לכל היותר 73 קורסים, נשרשר את המחרוזות 73 פעמים. סה"כ נקבל כי מערכת בנויה מ511 ביטים – 511 ביטים אלו מייצגים מערכת מסוימת. למשל:</w:t>
+      </w:r>
+    </w:p>
+    <w:p>
+      <w:pPr>
+        <w:pStyle w:val="ListParagraph"/>
+        <w:numPr>
+          <w:ilvl w:val="3"/>
+          <w:numId w:val="16"/>
+        </w:numPr>
+        <w:bidi/>
+        <w:spacing w:line="360" w:lineRule="auto"/>
+        <w:rPr>
+          <w:rFonts w:ascii="Arial" w:hAnsi="Arial" w:cs="Arial"/>
+          <w:rtl/>
+        </w:rPr>
+      </w:pPr>
+      <w:r>
+        <w:rPr>
+          <w:rFonts w:ascii="Arial" w:hAnsi="Arial" w:cs="Arial"/>
+          <w:rtl/>
+          <w:lang w:bidi="he-IL"/>
+        </w:rPr>
+        <w:lastRenderedPageBreak/>
+        <w:t>00000000000000.........0000000 - המערכת בה לא נבחרה אף קבוצה.</w:t>
+      </w:r>
+    </w:p>
+    <w:p>
+      <w:pPr>
+        <w:pStyle w:val="ListParagraph"/>
+        <w:numPr>
+          <w:ilvl w:val="3"/>
+          <w:numId w:val="16"/>
+        </w:numPr>
+        <w:bidi/>
+        <w:spacing w:line="360" w:lineRule="auto"/>
+        <w:rPr>
+          <w:rFonts w:ascii="Arial" w:hAnsi="Arial" w:cs="Arial"/>
+          <w:lang w:bidi="he-IL"/>
+        </w:rPr>
+      </w:pPr>
+      <w:r>
+        <w:rPr>
+          <w:rFonts w:ascii="Arial" w:hAnsi="Arial" w:cs="Arial"/>
+          <w:rtl/>
+          <w:lang w:bidi="he-IL"/>
+        </w:rPr>
+        <w:t>00000010000001.........0000001 – המערכת בה עבור כל קורס נבחרה קבוצה 01.</w:t>
       </w:r>
     </w:p>
     <w:p>
@@ -1055,503 +1865,8 @@
         <w:spacing w:line="360" w:lineRule="auto"/>
         <w:rPr>
           <w:rFonts w:ascii="Arial" w:hAnsi="Arial" w:cs="Arial"/>
-          <w:lang w:bidi="he-IL"/>
-        </w:rPr>
-      </w:pPr>
-      <w:r>
-        <w:rPr>
-          <w:rFonts w:ascii="Arial" w:hAnsi="Arial" w:cs="Arial"/>
-          <w:rtl/>
-          <w:lang w:bidi="he-IL"/>
-        </w:rPr>
-        <w:t>האם הקורס סמסטריאלי או שנתי.</w:t>
-      </w:r>
-    </w:p>
-    <w:p>
-      <w:pPr>
-        <w:pStyle w:val="ListParagraph"/>
-        <w:numPr>
-          <w:ilvl w:val="1"/>
-          <w:numId w:val="16"/>
-        </w:numPr>
-        <w:bidi/>
-        <w:spacing w:line="360" w:lineRule="auto"/>
-        <w:rPr>
-          <w:rFonts w:ascii="Arial" w:hAnsi="Arial" w:cs="Arial"/>
-          <w:lang w:bidi="he-IL"/>
-        </w:rPr>
-      </w:pPr>
-      <w:r>
-        <w:rPr>
-          <w:rFonts w:ascii="Arial" w:hAnsi="Arial" w:cs="Arial"/>
-          <w:rtl/>
-          <w:lang w:bidi="he-IL"/>
-        </w:rPr>
-        <w:t>האם מדובר בקורס חובה או בחירה</w:t>
-      </w:r>
-      <w:r>
-        <w:rPr>
-          <w:rFonts w:ascii="Arial" w:hAnsi="Arial" w:cs="Arial"/>
-          <w:rtl/>
-          <w:lang w:bidi="he-IL"/>
-        </w:rPr>
-        <w:t xml:space="preserve"> – </w:t>
-      </w:r>
-      <w:r>
-        <w:rPr>
-          <w:rFonts w:ascii="Arial" w:hAnsi="Arial" w:cs="Arial"/>
-          <w:rtl/>
-          <w:lang w:bidi="he-IL"/>
-        </w:rPr>
-        <w:t xml:space="preserve">משמש כדי ליצור עדיפות </w:t>
-      </w:r>
-      <w:r>
-        <w:rPr>
-          <w:rFonts w:ascii="Arial" w:hAnsi="Arial" w:cs="Arial"/>
-          <w:rtl/>
-          <w:lang w:bidi="he-IL"/>
-        </w:rPr>
-        <w:t xml:space="preserve">לקורסי החובה על הבחירה. קורסי החובה יהיו מיוצגים על ידי השנה </w:t>
-      </w:r>
-      <w:r>
-        <w:rPr>
-          <w:rFonts w:ascii="Arial" w:hAnsi="Arial" w:cs="Arial"/>
-          <w:rtl/>
-          <w:lang w:bidi="he-IL"/>
-        </w:rPr>
-        <w:t>בה לוקחים אותם (א', ב', ג' או ד') וקורסי בחירה יהיו מיוצגים על ידי המחרוזת "בחירה".</w:t>
-      </w:r>
-    </w:p>
-    <w:p>
-      <w:pPr>
-        <w:pStyle w:val="ListParagraph"/>
-        <w:numPr>
-          <w:ilvl w:val="1"/>
-          <w:numId w:val="16"/>
-        </w:numPr>
-        <w:bidi/>
-        <w:spacing w:line="360" w:lineRule="auto"/>
-        <w:rPr>
-          <w:rFonts w:ascii="Arial" w:hAnsi="Arial" w:cs="Arial"/>
-          <w:lang w:bidi="he-IL"/>
-        </w:rPr>
-      </w:pPr>
-      <w:r>
-        <w:rPr>
-          <w:rFonts w:ascii="Arial" w:hAnsi="Arial" w:cs="Arial"/>
-          <w:rtl/>
-          <w:lang w:bidi="he-IL"/>
-        </w:rPr>
-        <w:t xml:space="preserve">מספר הנק"ז של אותו הקורס – מספר </w:t>
-      </w:r>
-      <w:r>
-        <w:rPr>
-          <w:rFonts w:ascii="Arial" w:hAnsi="Arial" w:cs="Arial"/>
-          <w:rtl/>
-          <w:lang w:bidi="he-IL"/>
-        </w:rPr>
-        <w:t xml:space="preserve">שלם </w:t>
-      </w:r>
-      <w:r>
-        <w:rPr>
-          <w:rFonts w:ascii="Arial" w:hAnsi="Arial" w:cs="Arial"/>
-          <w:rtl/>
-          <w:lang w:bidi="he-IL"/>
-        </w:rPr>
-        <w:t>ו</w:t>
-      </w:r>
-      <w:r>
-        <w:rPr>
-          <w:rFonts w:ascii="Arial" w:hAnsi="Arial" w:cs="Arial"/>
-          <w:rtl/>
-          <w:lang w:bidi="he-IL"/>
-        </w:rPr>
-        <w:t>חיובי</w:t>
-      </w:r>
-      <w:r>
-        <w:rPr>
-          <w:rFonts w:ascii="Arial" w:hAnsi="Arial" w:cs="Arial"/>
-          <w:rtl/>
-          <w:lang w:bidi="he-IL"/>
-        </w:rPr>
-        <w:t xml:space="preserve"> </w:t>
-      </w:r>
-      <w:r>
-        <w:rPr>
-          <w:rFonts w:ascii="Arial" w:hAnsi="Arial" w:cs="Arial"/>
-          <w:rtl/>
-          <w:lang w:bidi="he-IL"/>
-        </w:rPr>
-        <w:t>בטווח</w:t>
-      </w:r>
-      <w:r>
-        <w:rPr>
-          <w:rFonts w:ascii="Arial" w:hAnsi="Arial" w:cs="Arial"/>
-          <w:rtl/>
-          <w:lang w:bidi="he-IL"/>
-        </w:rPr>
-        <w:t xml:space="preserve"> [1,73]</w:t>
-      </w:r>
-      <w:r>
-        <w:rPr>
-          <w:rFonts w:ascii="Arial" w:hAnsi="Arial" w:cs="Arial"/>
-          <w:rtl/>
-          <w:lang w:bidi="he-IL"/>
-        </w:rPr>
-        <w:t xml:space="preserve"> </w:t>
-      </w:r>
-      <w:r>
-        <w:rPr>
-          <w:rFonts w:ascii="Arial" w:hAnsi="Arial" w:cs="Arial"/>
-          <w:rtl/>
-          <w:lang w:bidi="he-IL"/>
-        </w:rPr>
-        <w:t>(</w:t>
-      </w:r>
-      <w:r>
-        <w:rPr>
-          <w:rFonts w:ascii="Arial" w:hAnsi="Arial" w:cs="Arial"/>
-          <w:rtl/>
-          <w:lang w:bidi="he-IL"/>
-        </w:rPr>
-        <w:t>הטווח המגביל את הנק"ז של כל קורס מוסבר בהנחות הבסיסיות לעיל</w:t>
-      </w:r>
-      <w:r>
-        <w:rPr>
-          <w:rFonts w:ascii="Arial" w:hAnsi="Arial" w:cs="Arial"/>
-          <w:rtl/>
-          <w:lang w:bidi="he-IL"/>
-        </w:rPr>
-        <w:t>)</w:t>
-      </w:r>
-      <w:r>
-        <w:rPr>
-          <w:rFonts w:ascii="Arial" w:hAnsi="Arial" w:cs="Arial"/>
-          <w:rtl/>
-          <w:lang w:bidi="he-IL"/>
-        </w:rPr>
-        <w:t>.</w:t>
-      </w:r>
-    </w:p>
-    <w:p>
-      <w:pPr>
-        <w:pStyle w:val="ListParagraph"/>
-        <w:numPr>
-          <w:ilvl w:val="1"/>
-          <w:numId w:val="16"/>
-        </w:numPr>
-        <w:bidi/>
-        <w:spacing w:line="360" w:lineRule="auto"/>
-        <w:rPr>
-          <w:rFonts w:ascii="Arial" w:hAnsi="Arial" w:cs="Arial"/>
-          <w:lang w:bidi="he-IL"/>
-        </w:rPr>
-      </w:pPr>
-      <w:r>
-        <w:rPr>
-          <w:rFonts w:ascii="Arial" w:hAnsi="Arial" w:cs="Arial"/>
-          <w:rtl/>
-          <w:lang w:bidi="he-IL"/>
-        </w:rPr>
-        <w:t xml:space="preserve">שמות המרצים – רשימת שמות לתצוגה בלבד במערכת השעות הסופית המכילה לפחות </w:t>
-      </w:r>
-      <w:r>
-        <w:rPr>
-          <w:rFonts w:ascii="Arial" w:hAnsi="Arial" w:cs="Arial"/>
-          <w:rtl/>
-          <w:lang w:bidi="he-IL"/>
-        </w:rPr>
-        <w:t>שם אחד</w:t>
-      </w:r>
-      <w:r>
-        <w:rPr>
-          <w:rFonts w:ascii="Arial" w:hAnsi="Arial" w:cs="Arial"/>
-          <w:rtl/>
-          <w:lang w:bidi="he-IL"/>
-        </w:rPr>
-        <w:t>.</w:t>
-      </w:r>
-    </w:p>
-    <w:p>
-      <w:pPr>
-        <w:pStyle w:val="ListParagraph"/>
-        <w:numPr>
-          <w:ilvl w:val="1"/>
-          <w:numId w:val="16"/>
-        </w:numPr>
-        <w:bidi/>
-        <w:spacing w:line="360" w:lineRule="auto"/>
-        <w:rPr>
-          <w:rFonts w:ascii="Arial" w:hAnsi="Arial" w:cs="Arial"/>
-          <w:lang w:bidi="he-IL"/>
-        </w:rPr>
-      </w:pPr>
-      <w:r>
-        <w:rPr>
-          <w:rFonts w:ascii="Arial" w:hAnsi="Arial" w:cs="Arial"/>
-          <w:rtl/>
-          <w:lang w:bidi="he-IL"/>
-        </w:rPr>
-        <w:t>שמות המתרגלים – רשימת שמות לתצוגה בלבד במערכת השעות הסופית.</w:t>
-      </w:r>
-    </w:p>
-    <w:p>
-      <w:pPr>
-        <w:pStyle w:val="ListParagraph"/>
-        <w:numPr>
-          <w:ilvl w:val="1"/>
-          <w:numId w:val="16"/>
-        </w:numPr>
-        <w:bidi/>
-        <w:spacing w:line="360" w:lineRule="auto"/>
-        <w:rPr>
-          <w:rFonts w:ascii="Arial" w:hAnsi="Arial" w:cs="Arial"/>
-          <w:lang w:bidi="he-IL"/>
-        </w:rPr>
-      </w:pPr>
-      <w:r>
-        <w:rPr>
-          <w:rFonts w:ascii="Arial" w:hAnsi="Arial" w:cs="Arial"/>
-          <w:rtl/>
-          <w:lang w:bidi="he-IL"/>
-        </w:rPr>
-        <w:t xml:space="preserve">מספר הקבוצות – רשימה </w:t>
-      </w:r>
-      <w:r>
-        <w:rPr>
-          <w:rFonts w:ascii="Arial" w:hAnsi="Arial" w:cs="Arial"/>
-          <w:rtl/>
-          <w:lang w:bidi="he-IL"/>
-        </w:rPr>
-        <w:t>הבנויה</w:t>
-      </w:r>
-      <w:r>
-        <w:rPr>
-          <w:rFonts w:ascii="Arial" w:hAnsi="Arial" w:cs="Arial"/>
-          <w:rtl/>
-          <w:lang w:bidi="he-IL"/>
-        </w:rPr>
-        <w:t xml:space="preserve"> </w:t>
-      </w:r>
-      <w:r>
-        <w:rPr>
-          <w:rFonts w:ascii="Arial" w:hAnsi="Arial" w:cs="Arial"/>
-          <w:rtl/>
-          <w:lang w:bidi="he-IL"/>
-        </w:rPr>
-        <w:t>מ</w:t>
-      </w:r>
-      <w:r>
-        <w:rPr>
-          <w:rFonts w:ascii="Arial" w:hAnsi="Arial" w:cs="Arial"/>
-          <w:rtl/>
-          <w:lang w:bidi="he-IL"/>
-        </w:rPr>
-        <w:t>מספרים עוקבים</w:t>
-      </w:r>
-      <w:r>
-        <w:rPr>
-          <w:rFonts w:ascii="Arial" w:hAnsi="Arial" w:cs="Arial"/>
-          <w:rtl/>
-          <w:lang w:bidi="he-IL"/>
-        </w:rPr>
-        <w:t xml:space="preserve"> כך שכל מספר מסמל קבוצת קורס,</w:t>
-      </w:r>
-      <w:r>
-        <w:rPr>
-          <w:rFonts w:ascii="Arial" w:hAnsi="Arial" w:cs="Arial"/>
-          <w:rtl/>
-          <w:lang w:bidi="he-IL"/>
-        </w:rPr>
-        <w:t xml:space="preserve"> </w:t>
-      </w:r>
-      <w:r>
-        <w:rPr>
-          <w:rFonts w:ascii="Arial" w:hAnsi="Arial" w:cs="Arial"/>
-          <w:rtl/>
-          <w:lang w:bidi="he-IL"/>
-        </w:rPr>
-        <w:t>המכילה לפחות מספר אחד.</w:t>
-      </w:r>
-    </w:p>
-    <w:p>
-      <w:pPr>
-        <w:pStyle w:val="ListParagraph"/>
-        <w:numPr>
-          <w:ilvl w:val="1"/>
-          <w:numId w:val="16"/>
-        </w:numPr>
-        <w:bidi/>
-        <w:spacing w:line="360" w:lineRule="auto"/>
-        <w:rPr>
-          <w:rFonts w:ascii="Arial" w:hAnsi="Arial" w:cs="Arial"/>
-          <w:lang w:bidi="he-IL"/>
-        </w:rPr>
-      </w:pPr>
-      <w:r>
-        <w:rPr>
-          <w:rFonts w:ascii="Arial" w:hAnsi="Arial" w:cs="Arial"/>
-          <w:rtl/>
-          <w:lang w:bidi="he-IL"/>
-        </w:rPr>
-        <w:t>זמני הקורס – רשימה של זמני ה</w:t>
-      </w:r>
-      <w:r>
-        <w:rPr>
-          <w:rFonts w:ascii="Arial" w:hAnsi="Arial" w:cs="Arial"/>
-          <w:rtl/>
-          <w:lang w:bidi="he-IL"/>
-        </w:rPr>
-        <w:t>קבוצות השונות של הקורס. כל תיאור זמן כולל את היום שבו מתרחש הקורס, את שעת ההתחלה ואת שעת הסיום.</w:t>
-      </w:r>
-    </w:p>
-    <w:p>
-      <w:pPr>
-        <w:pStyle w:val="ListParagraph"/>
-        <w:numPr>
-          <w:ilvl w:val="1"/>
-          <w:numId w:val="16"/>
-        </w:numPr>
-        <w:bidi/>
-        <w:spacing w:line="360" w:lineRule="auto"/>
-        <w:rPr>
-          <w:rFonts w:ascii="Arial" w:hAnsi="Arial" w:cs="Arial"/>
-          <w:lang w:bidi="he-IL"/>
-        </w:rPr>
-      </w:pPr>
-      <w:r>
-        <w:rPr>
-          <w:rFonts w:ascii="Arial" w:hAnsi="Arial" w:cs="Arial"/>
-          <w:rtl/>
-          <w:lang w:bidi="he-IL"/>
-        </w:rPr>
-        <w:t>המלצה – מספר</w:t>
-      </w:r>
-      <w:r>
-        <w:rPr>
-          <w:rFonts w:ascii="Arial" w:hAnsi="Arial" w:cs="Arial"/>
-          <w:rtl/>
-          <w:lang w:bidi="he-IL"/>
-        </w:rPr>
-        <w:t xml:space="preserve"> שלם </w:t>
-      </w:r>
-      <w:r>
-        <w:rPr>
-          <w:rFonts w:ascii="Arial" w:hAnsi="Arial" w:cs="Arial"/>
-          <w:rtl/>
-          <w:lang w:bidi="he-IL"/>
-        </w:rPr>
-        <w:t>ו</w:t>
-      </w:r>
-      <w:r>
-        <w:rPr>
-          <w:rFonts w:ascii="Arial" w:hAnsi="Arial" w:cs="Arial"/>
-          <w:rtl/>
-          <w:lang w:bidi="he-IL"/>
-        </w:rPr>
-        <w:t>חיובי</w:t>
-      </w:r>
-      <w:r>
-        <w:rPr>
-          <w:rFonts w:ascii="Arial" w:hAnsi="Arial" w:cs="Arial"/>
-          <w:rtl/>
-          <w:lang w:bidi="he-IL"/>
-        </w:rPr>
-        <w:t xml:space="preserve"> </w:t>
-      </w:r>
-      <w:r>
-        <w:rPr>
-          <w:rFonts w:ascii="Arial" w:hAnsi="Arial" w:cs="Arial"/>
-          <w:rtl/>
-          <w:lang w:bidi="he-IL"/>
-        </w:rPr>
-        <w:t>בטווח</w:t>
-      </w:r>
-      <w:r>
-        <w:rPr>
-          <w:rFonts w:ascii="Arial" w:hAnsi="Arial" w:cs="Arial"/>
-          <w:rtl/>
-          <w:lang w:bidi="he-IL"/>
-        </w:rPr>
-        <w:t xml:space="preserve"> [1,10]</w:t>
-      </w:r>
-      <w:r>
-        <w:rPr>
-          <w:rFonts w:ascii="Arial" w:hAnsi="Arial" w:cs="Arial"/>
-          <w:rtl/>
-          <w:lang w:bidi="he-IL"/>
-        </w:rPr>
-        <w:t xml:space="preserve"> כך שציון 1 הוא הנמוך ביותר בעוד שציון 10 הוא הגבוה ביותר.</w:t>
-      </w:r>
-    </w:p>
-    <w:p>
-      <w:pPr>
-        <w:pStyle w:val="ListParagraph"/>
-        <w:numPr>
-          <w:ilvl w:val="1"/>
-          <w:numId w:val="16"/>
-        </w:numPr>
-        <w:bidi/>
-        <w:spacing w:line="360" w:lineRule="auto"/>
-        <w:rPr>
-          <w:rFonts w:ascii="Arial" w:hAnsi="Arial" w:cs="Arial"/>
-          <w:lang w:bidi="he-IL"/>
-        </w:rPr>
-      </w:pPr>
-      <w:r>
-        <w:rPr>
-          <w:rFonts w:ascii="Arial" w:hAnsi="Arial" w:cs="Arial"/>
-          <w:rtl/>
-          <w:lang w:bidi="he-IL"/>
-        </w:rPr>
-        <w:t xml:space="preserve">רשימת קורסי קדם </w:t>
-      </w:r>
-      <w:r>
-        <w:rPr>
-          <w:rFonts w:ascii="Arial" w:hAnsi="Arial" w:cs="Arial"/>
-          <w:rtl/>
-          <w:lang w:bidi="he-IL"/>
-        </w:rPr>
-        <w:t>–</w:t>
-      </w:r>
-      <w:r>
-        <w:rPr>
-          <w:rFonts w:ascii="Arial" w:hAnsi="Arial" w:cs="Arial"/>
-          <w:rtl/>
-          <w:lang w:bidi="he-IL"/>
-        </w:rPr>
-        <w:t xml:space="preserve"> </w:t>
-      </w:r>
-      <w:r>
-        <w:rPr>
-          <w:rFonts w:ascii="Arial" w:hAnsi="Arial" w:cs="Arial"/>
-          <w:rtl/>
-          <w:lang w:bidi="he-IL"/>
-        </w:rPr>
-        <w:t>רשימה של מספרי קורסים אותם המשתמש היה צריך לסיים בהצלחה ל</w:t>
-      </w:r>
-      <w:r>
-        <w:rPr>
-          <w:rFonts w:ascii="Arial" w:hAnsi="Arial" w:cs="Arial"/>
-          <w:rtl/>
-          <w:lang w:bidi="he-IL"/>
-        </w:rPr>
-        <w:t>פני שיבוץ קורס זה.</w:t>
-      </w:r>
-    </w:p>
-    <w:p>
-      <w:pPr>
-        <w:pStyle w:val="ListParagraph"/>
-        <w:numPr>
-          <w:ilvl w:val="0"/>
-          <w:numId w:val="16"/>
-        </w:numPr>
-        <w:bidi/>
-        <w:spacing w:line="360" w:lineRule="auto"/>
-        <w:rPr>
-          <w:rFonts w:ascii="Arial" w:hAnsi="Arial" w:cs="Arial"/>
           <w:u w:val="single"/>
-          <w:lang w:bidi="he-IL"/>
+          <w:rtl/>
         </w:rPr>
       </w:pPr>
       <w:r>
@@ -1561,76 +1876,15 @@
           <w:rtl/>
           <w:lang w:bidi="he-IL"/>
         </w:rPr>
-        <w:t>לבסוף נגדיר</w:t>
+        <w:t>נגדיר סוגים של מערכות (סה"כ נגדיר 4 סוגים)</w:t>
       </w:r>
       <w:r>
         <w:rPr>
           <w:rFonts w:ascii="Arial" w:hAnsi="Arial" w:cs="Arial"/>
           <w:u w:val="single"/>
-          <w:rtl/>
-          <w:lang w:bidi="he-IL"/>
-        </w:rPr>
-        <w:t xml:space="preserve"> את המערכות</w:t>
-      </w:r>
-      <w:r>
-        <w:rPr>
-          <w:rFonts w:ascii="Arial" w:hAnsi="Arial" w:cs="Arial"/>
-          <w:u w:val="single"/>
-          <w:rtl/>
-          <w:lang w:bidi="he-IL"/>
-        </w:rPr>
-        <w:t xml:space="preserve"> </w:t>
-      </w:r>
-      <w:r>
-        <w:rPr>
-          <w:rFonts w:ascii="Arial" w:hAnsi="Arial" w:cs="Arial"/>
-          <w:u w:val="single"/>
-          <w:rtl/>
-          <w:lang w:bidi="he-IL"/>
-        </w:rPr>
-        <w:t>וקידוד הקורסים:</w:t>
-      </w:r>
-    </w:p>
-    <w:p>
-      <w:pPr>
-        <w:pStyle w:val="ListParagraph"/>
-        <w:numPr>
-          <w:ilvl w:val="1"/>
-          <w:numId w:val="16"/>
-        </w:numPr>
-        <w:bidi/>
-        <w:spacing w:line="360" w:lineRule="auto"/>
-        <w:rPr>
-          <w:rFonts w:ascii="Arial" w:hAnsi="Arial" w:cs="Arial"/>
-          <w:u w:val="single"/>
-          <w:rtl/>
-        </w:rPr>
-      </w:pPr>
-      <w:r>
-        <w:rPr>
-          <w:rFonts w:ascii="Arial" w:hAnsi="Arial" w:cs="Arial"/>
-          <w:u w:val="single"/>
-          <w:rtl/>
-          <w:lang w:bidi="he-IL"/>
-        </w:rPr>
-        <w:t xml:space="preserve">נגדיר קורס כמחרוזת בינארית באורך </w:t>
-      </w:r>
-      <w:r>
-        <w:rPr>
-          <w:rFonts w:ascii="Arial" w:hAnsi="Arial" w:cs="Arial"/>
-          <w:u w:val="single"/>
-          <w:lang w:bidi="he-IL"/>
-        </w:rPr>
-        <w:t>X</w:t>
-      </w:r>
-      <w:r>
-        <w:rPr>
-          <w:rFonts w:ascii="Arial" w:hAnsi="Arial" w:cs="Arial"/>
-          <w:u w:val="single"/>
-          <w:rtl/>
-          <w:lang w:bidi="he-IL"/>
-        </w:rPr>
-        <w:t>:</w:t>
+          <w:lang w:bidi="he-IL"/>
+        </w:rPr>
+        <w:t xml:space="preserve"> :</w:t>
       </w:r>
     </w:p>
     <w:p>
@@ -1650,284 +1904,39 @@
       <w:r>
         <w:rPr>
           <w:rFonts w:ascii="Arial" w:hAnsi="Arial" w:cs="Arial"/>
-          <w:rtl/>
-          <w:lang w:bidi="he-IL"/>
-        </w:rPr>
-        <w:t>מכיוון שלכל קורס יש לכל היותר 73 קבוצות, נזדקק ל-7 ביטים על מנת לייצג את כל הקבוצות</w:t>
-      </w:r>
-      <w:r>
-        <w:rPr>
-          <w:rFonts w:ascii="Arial" w:hAnsi="Arial" w:cs="Arial"/>
-          <w:lang w:bidi="he-IL"/>
-        </w:rPr>
-        <w:t xml:space="preserve"> .</w:t>
-      </w:r>
-      <w:r>
-        <w:rPr>
-          <w:rFonts w:ascii="Arial" w:hAnsi="Arial" w:cs="Arial"/>
-          <w:rtl/>
-          <w:lang w:bidi="he-IL"/>
-        </w:rPr>
-        <w:t xml:space="preserve">כלומר, אנו מקבלים כי </w:t>
-      </w:r>
-      <w:r>
-        <w:rPr>
-          <w:rFonts w:ascii="Arial" w:hAnsi="Arial" w:cs="Arial"/>
-        </w:rPr>
-        <w:t>X=7</w:t>
-      </w:r>
-      <w:r>
-        <w:rPr>
-          <w:rFonts w:ascii="Arial" w:hAnsi="Arial" w:cs="Arial"/>
-          <w:rtl/>
-          <w:lang w:bidi="he-IL"/>
-        </w:rPr>
-        <w:t>. לדוגמה:</w:t>
-      </w:r>
-    </w:p>
-    <w:p>
-      <w:pPr>
-        <w:pStyle w:val="ListParagraph"/>
-        <w:numPr>
-          <w:ilvl w:val="3"/>
-          <w:numId w:val="16"/>
-        </w:numPr>
-        <w:bidi/>
-        <w:spacing w:line="360" w:lineRule="auto"/>
-        <w:rPr>
-          <w:rFonts w:ascii="Arial" w:hAnsi="Arial" w:cs="Arial"/>
-          <w:rtl/>
-        </w:rPr>
-      </w:pPr>
-      <w:r>
-        <w:rPr>
-          <w:rFonts w:ascii="Arial" w:hAnsi="Arial" w:cs="Arial"/>
-          <w:rtl/>
-          <w:lang w:bidi="he-IL"/>
-        </w:rPr>
-        <w:t>לא נבחרה אף קבוצה – 0000000.</w:t>
-      </w:r>
-    </w:p>
-    <w:p>
-      <w:pPr>
-        <w:pStyle w:val="ListParagraph"/>
-        <w:numPr>
-          <w:ilvl w:val="3"/>
-          <w:numId w:val="16"/>
-        </w:numPr>
-        <w:bidi/>
-        <w:spacing w:line="360" w:lineRule="auto"/>
-        <w:rPr>
-          <w:rFonts w:ascii="Arial" w:hAnsi="Arial" w:cs="Arial"/>
-          <w:rtl/>
-        </w:rPr>
-      </w:pPr>
-      <w:r>
-        <w:rPr>
-          <w:rFonts w:ascii="Arial" w:hAnsi="Arial" w:cs="Arial"/>
-          <w:rtl/>
-          <w:lang w:bidi="he-IL"/>
-        </w:rPr>
-        <w:t>נבחרה קבוצה 01 – 0000001.</w:t>
-      </w:r>
-    </w:p>
-    <w:p>
-      <w:pPr>
-        <w:pStyle w:val="ListParagraph"/>
-        <w:numPr>
-          <w:ilvl w:val="3"/>
-          <w:numId w:val="16"/>
-        </w:numPr>
-        <w:bidi/>
-        <w:spacing w:line="360" w:lineRule="auto"/>
-        <w:rPr>
-          <w:rFonts w:ascii="Arial" w:hAnsi="Arial" w:cs="Arial"/>
-          <w:rtl/>
-        </w:rPr>
-      </w:pPr>
-      <w:r>
-        <w:rPr>
-          <w:rFonts w:ascii="Arial" w:hAnsi="Arial" w:cs="Arial"/>
-          <w:rtl/>
-          <w:lang w:bidi="he-IL"/>
-        </w:rPr>
-        <w:t>נבחרה קבוצה 02 – 0000010.</w:t>
-      </w:r>
-    </w:p>
-    <w:p>
-      <w:pPr>
-        <w:pStyle w:val="ListParagraph"/>
-        <w:numPr>
-          <w:ilvl w:val="3"/>
-          <w:numId w:val="16"/>
-        </w:numPr>
-        <w:bidi/>
-        <w:spacing w:line="360" w:lineRule="auto"/>
-        <w:rPr>
-          <w:rFonts w:ascii="Arial" w:hAnsi="Arial" w:cs="Arial"/>
-        </w:rPr>
-      </w:pPr>
-      <w:r>
-        <w:rPr>
-          <w:rFonts w:ascii="Arial" w:hAnsi="Arial" w:cs="Arial"/>
-          <w:rtl/>
-          <w:lang w:bidi="he-IL"/>
-        </w:rPr>
-        <w:t>נבחרה קבוצה 73 – 1001001.</w:t>
-      </w:r>
-    </w:p>
-    <w:p>
-      <w:pPr>
-        <w:pStyle w:val="ListParagraph"/>
-        <w:bidi/>
-        <w:spacing w:line="360" w:lineRule="auto"/>
-        <w:ind w:left="2880"/>
-        <w:rPr>
-          <w:rFonts w:ascii="Arial" w:hAnsi="Arial" w:cs="Arial"/>
-          <w:rtl/>
-        </w:rPr>
-      </w:pPr>
-      <w:r>
-        <w:rPr>
-          <w:rFonts w:ascii="Arial" w:hAnsi="Arial" w:cs="Arial"/>
-          <w:rtl/>
-          <w:lang w:bidi="he-IL"/>
-        </w:rPr>
-        <w:lastRenderedPageBreak/>
-        <w:t>נשים לב! כי המחרוזת החל מ 1001010 עד 1111111 אינן מחרוזות חוקיות</w:t>
-      </w:r>
-      <w:r>
-        <w:rPr>
-          <w:rFonts w:ascii="Arial" w:hAnsi="Arial" w:cs="Arial"/>
-          <w:lang w:bidi="he-IL"/>
-        </w:rPr>
-        <w:t xml:space="preserve"> .</w:t>
-      </w:r>
-    </w:p>
-    <w:p>
-      <w:pPr>
-        <w:pStyle w:val="ListParagraph"/>
-        <w:numPr>
-          <w:ilvl w:val="1"/>
-          <w:numId w:val="16"/>
-        </w:numPr>
-        <w:bidi/>
-        <w:spacing w:line="360" w:lineRule="auto"/>
-        <w:rPr>
-          <w:rFonts w:ascii="Arial" w:hAnsi="Arial" w:cs="Arial"/>
           <w:u w:val="single"/>
           <w:rtl/>
-        </w:rPr>
-      </w:pPr>
-      <w:r>
-        <w:rPr>
-          <w:rFonts w:ascii="Arial" w:hAnsi="Arial" w:cs="Arial"/>
-          <w:u w:val="single"/>
-          <w:rtl/>
-          <w:lang w:bidi="he-IL"/>
-        </w:rPr>
-        <w:t>נגדיר מערכת באופן הבא:</w:t>
-      </w:r>
-    </w:p>
-    <w:p>
-      <w:pPr>
-        <w:pStyle w:val="ListParagraph"/>
-        <w:numPr>
-          <w:ilvl w:val="3"/>
-          <w:numId w:val="16"/>
-        </w:numPr>
-        <w:bidi/>
-        <w:spacing w:line="360" w:lineRule="auto"/>
-        <w:rPr>
-          <w:rFonts w:ascii="Arial" w:hAnsi="Arial" w:cs="Arial"/>
-        </w:rPr>
-      </w:pPr>
-      <w:r>
-        <w:rPr>
-          <w:rFonts w:ascii="Arial" w:hAnsi="Arial" w:cs="Arial"/>
-          <w:rtl/>
-          <w:lang w:bidi="he-IL"/>
-        </w:rPr>
-        <w:t>מכיוון שיתכנו לכל היותר 73 קורסים, נשרשר את המחרוזות 73 פעמים. סה"כ נקבל כי מערכת בנויה מ511 ביטים – 511 ביטים אלו מייצגים מערכת מסוימת. למשל:</w:t>
-      </w:r>
-    </w:p>
-    <w:p>
-      <w:pPr>
-        <w:pStyle w:val="ListParagraph"/>
-        <w:numPr>
-          <w:ilvl w:val="3"/>
-          <w:numId w:val="16"/>
-        </w:numPr>
-        <w:bidi/>
-        <w:spacing w:line="360" w:lineRule="auto"/>
-        <w:rPr>
-          <w:rFonts w:ascii="Arial" w:hAnsi="Arial" w:cs="Arial"/>
-          <w:rtl/>
-        </w:rPr>
-      </w:pPr>
-      <w:r>
-        <w:rPr>
-          <w:rFonts w:ascii="Arial" w:hAnsi="Arial" w:cs="Arial"/>
-          <w:rtl/>
-          <w:lang w:bidi="he-IL"/>
-        </w:rPr>
-        <w:t>00000000000000.........0000000 - המערכת בה לא נבחרה אף קבוצה.</w:t>
-      </w:r>
-    </w:p>
-    <w:p>
-      <w:pPr>
-        <w:pStyle w:val="ListParagraph"/>
-        <w:numPr>
-          <w:ilvl w:val="3"/>
-          <w:numId w:val="16"/>
-        </w:numPr>
-        <w:bidi/>
-        <w:spacing w:line="360" w:lineRule="auto"/>
-        <w:rPr>
-          <w:rFonts w:ascii="Arial" w:hAnsi="Arial" w:cs="Arial"/>
-          <w:lang w:bidi="he-IL"/>
-        </w:rPr>
-      </w:pPr>
-      <w:r>
-        <w:rPr>
-          <w:rFonts w:ascii="Arial" w:hAnsi="Arial" w:cs="Arial"/>
-          <w:rtl/>
-          <w:lang w:bidi="he-IL"/>
-        </w:rPr>
-        <w:t>00000010000001.........0000001 – המערכת בה עבור כל קורס נבחרה קבוצה 01.</w:t>
-      </w:r>
-    </w:p>
-    <w:p>
-      <w:pPr>
-        <w:pStyle w:val="ListParagraph"/>
-        <w:numPr>
-          <w:ilvl w:val="1"/>
-          <w:numId w:val="16"/>
-        </w:numPr>
-        <w:bidi/>
-        <w:spacing w:line="360" w:lineRule="auto"/>
-        <w:rPr>
-          <w:rFonts w:ascii="Arial" w:hAnsi="Arial" w:cs="Arial"/>
-          <w:u w:val="single"/>
-          <w:rtl/>
-        </w:rPr>
-      </w:pPr>
-      <w:r>
-        <w:rPr>
-          <w:rFonts w:ascii="Arial" w:hAnsi="Arial" w:cs="Arial"/>
-          <w:u w:val="single"/>
-          <w:rtl/>
-          <w:lang w:bidi="he-IL"/>
-        </w:rPr>
-        <w:t>נגדיר סוגים של מערכות (סה"כ נגדיר 4 סוגים)</w:t>
-      </w:r>
-      <w:r>
-        <w:rPr>
-          <w:rFonts w:ascii="Arial" w:hAnsi="Arial" w:cs="Arial"/>
-          <w:u w:val="single"/>
-          <w:lang w:bidi="he-IL"/>
-        </w:rPr>
-        <w:t xml:space="preserve"> :</w:t>
+          <w:lang w:bidi="he-IL"/>
+        </w:rPr>
+        <w:t>מערכת חוקית</w:t>
+      </w:r>
+      <w:r>
+        <w:rPr>
+          <w:rFonts w:ascii="Arial" w:hAnsi="Arial" w:cs="Arial"/>
+          <w:lang w:bidi="he-IL"/>
+        </w:rPr>
+        <w:t xml:space="preserve"> </w:t>
+      </w:r>
+      <w:r>
+        <w:rPr>
+          <w:rFonts w:ascii="Arial" w:hAnsi="Arial" w:cs="Arial"/>
+        </w:rPr>
+        <w:sym w:font="Symbol" w:char="F0DB"/>
+      </w:r>
+      <w:r>
+        <w:rPr>
+          <w:rFonts w:ascii="Arial" w:hAnsi="Arial" w:cs="Arial"/>
+          <w:lang w:bidi="he-IL"/>
+        </w:rPr>
+        <w:t xml:space="preserve"> </w:t>
+      </w:r>
+      <w:r>
+        <w:rPr>
+          <w:rFonts w:ascii="Arial" w:hAnsi="Arial" w:cs="Arial"/>
+          <w:rtl/>
+          <w:lang w:bidi="he-IL"/>
+        </w:rPr>
+        <w:t>עבור כל קורס חובה בחרנו קבוצה קיימת מהטווח 01 עד 73, ועבור כל קורס בחירה בחרנו קבוצה קיימת מהטווח 00 עד 73.</w:t>
       </w:r>
     </w:p>
     <w:p>
@@ -1951,7 +1960,7 @@
           <w:rtl/>
           <w:lang w:bidi="he-IL"/>
         </w:rPr>
-        <w:t>מערכת חוקית</w:t>
+        <w:t>מערכת רעה</w:t>
       </w:r>
       <w:r>
         <w:rPr>
@@ -1979,7 +1988,7 @@
           <w:rtl/>
           <w:lang w:bidi="he-IL"/>
         </w:rPr>
-        <w:t>עבור כל קורס חובה בחרנו קבוצה קיימת מהטווח 01 עד 73, ועבור כל קורס בחירה בחרנו קבוצה קיימת מהטווח 00 עד 73.</w:t>
+        <w:t>המערכת חוקית, וגם קיימים לפחות 2 קורסים שמתנגשים.</w:t>
       </w:r>
     </w:p>
     <w:p>
@@ -2003,7 +2012,7 @@
           <w:rtl/>
           <w:lang w:bidi="he-IL"/>
         </w:rPr>
-        <w:t>מערכת רעה</w:t>
+        <w:t>מערכת טובה</w:t>
       </w:r>
       <w:r>
         <w:rPr>
@@ -2031,7 +2040,7 @@
           <w:rtl/>
           <w:lang w:bidi="he-IL"/>
         </w:rPr>
-        <w:t>המערכת חוקית, וגם קיימים לפחות 2 קורסים שמתנגשים.</w:t>
+        <w:t>המערכת חוקית, וגם כל קורס לא מתנגש עם כל קורס אחר.</w:t>
       </w:r>
     </w:p>
     <w:p>
@@ -2045,58 +2054,6 @@
         <w:spacing w:line="360" w:lineRule="auto"/>
         <w:rPr>
           <w:rFonts w:ascii="Arial" w:hAnsi="Arial" w:cs="Arial"/>
-          <w:rtl/>
-        </w:rPr>
-      </w:pPr>
-      <w:r>
-        <w:rPr>
-          <w:rFonts w:ascii="Arial" w:hAnsi="Arial" w:cs="Arial"/>
-          <w:u w:val="single"/>
-          <w:rtl/>
-          <w:lang w:bidi="he-IL"/>
-        </w:rPr>
-        <w:t>מערכת טובה</w:t>
-      </w:r>
-      <w:r>
-        <w:rPr>
-          <w:rFonts w:ascii="Arial" w:hAnsi="Arial" w:cs="Arial"/>
-          <w:lang w:bidi="he-IL"/>
-        </w:rPr>
-        <w:t xml:space="preserve"> </w:t>
-      </w:r>
-      <w:r>
-        <w:rPr>
-          <w:rFonts w:ascii="Arial" w:hAnsi="Arial" w:cs="Arial"/>
-        </w:rPr>
-        <w:sym w:font="Symbol" w:char="F0DB"/>
-      </w:r>
-      <w:r>
-        <w:rPr>
-          <w:rFonts w:ascii="Arial" w:hAnsi="Arial" w:cs="Arial"/>
-          <w:lang w:bidi="he-IL"/>
-        </w:rPr>
-        <w:t xml:space="preserve"> </w:t>
-      </w:r>
-      <w:r>
-        <w:rPr>
-          <w:rFonts w:ascii="Arial" w:hAnsi="Arial" w:cs="Arial"/>
-          <w:rtl/>
-          <w:lang w:bidi="he-IL"/>
-        </w:rPr>
-        <w:t>המערכת חוקית, וגם כל קורס לא מתנגש עם כל קורס אחר.</w:t>
-      </w:r>
-    </w:p>
-    <w:p>
-      <w:pPr>
-        <w:pStyle w:val="ListParagraph"/>
-        <w:numPr>
-          <w:ilvl w:val="2"/>
-          <w:numId w:val="16"/>
-        </w:numPr>
-        <w:bidi/>
-        <w:spacing w:line="360" w:lineRule="auto"/>
-        <w:rPr>
-          <w:rFonts w:ascii="Arial" w:hAnsi="Arial" w:cs="Arial"/>
         </w:rPr>
       </w:pPr>
       <w:r>
@@ -3335,6 +3292,7 @@
           <w:rtl/>
           <w:lang w:bidi="he-IL"/>
         </w:rPr>
+        <w:lastRenderedPageBreak/>
         <w:t>פתרון נאיבי</w:t>
       </w:r>
     </w:p>
@@ -3915,7 +3873,6 @@
           <w:rFonts w:ascii="Arial" w:hAnsi="Arial" w:cs="Arial"/>
           <w:noProof/>
         </w:rPr>
-        <w:lastRenderedPageBreak/>
         <w:drawing>
           <wp:anchor distT="0" distB="0" distL="114300" distR="114300" simplePos="0" relativeHeight="251659264" behindDoc="0" locked="0" layoutInCell="1" allowOverlap="1" wp14:anchorId="09292936" wp14:editId="174DB49D">
             <wp:simplePos x="0" y="0"/>
@@ -4076,6 +4033,7 @@
           <w:rFonts w:ascii="Arial" w:hAnsi="Arial" w:cs="Arial"/>
           <w:noProof/>
         </w:rPr>
+        <w:lastRenderedPageBreak/>
         <w:drawing>
           <wp:anchor distT="0" distB="0" distL="114300" distR="114300" simplePos="0" relativeHeight="251658240" behindDoc="0" locked="0" layoutInCell="1" allowOverlap="1" wp14:anchorId="2F28A234" wp14:editId="49A34AEE">
             <wp:simplePos x="0" y="0"/>
@@ -7887,13 +7845,7 @@
             <w:rPr>
               <w:rStyle w:val="Hyperlink"/>
             </w:rPr>
-            <w:t xml:space="preserve"> </w:t>
-          </w:r>
-          <w:r>
-            <w:rPr>
-              <w:rStyle w:val="Hyperlink"/>
-            </w:rPr>
-            <w:t>https://towardsdatascience.com/genetic-algorithm-implementation-in-python-5ab67bb124a6</w:t>
+            <w:t xml:space="preserve"> https://towardsdatascience.com/genetic-algorithm-implementation-in-python-5ab67bb124a6</w:t>
           </w:r>
         </w:p>
         <w:p>
@@ -7942,8 +7894,6 @@
             </w:r>
           </w:hyperlink>
         </w:p>
-        <w:bookmarkStart w:id="0" w:name="_GoBack" w:displacedByCustomXml="next"/>
-        <w:bookmarkEnd w:id="0" w:displacedByCustomXml="next"/>
       </w:sdtContent>
     </w:sdt>
     <w:p>
@@ -16594,7 +16544,7 @@
     <w:charset w:val="00"/>
     <w:family w:val="swiss"/>
     <w:pitch w:val="variable"/>
-    <w:sig w:usb0="E4002EFF" w:usb1="C000247B" w:usb2="00000009" w:usb3="00000000" w:csb0="000001FF" w:csb1="00000000"/>
+    <w:sig w:usb0="A0002AEF" w:usb1="4000207B" w:usb2="00000000" w:usb3="00000000" w:csb0="000001FF" w:csb1="00000000"/>
   </w:font>
 </w:fonts>
 </file>
@@ -17533,21 +17483,6 @@
 </file>
 
 <file path=customXml/item1.xml><?xml version="1.0" encoding="utf-8"?>
-<p:properties xmlns:p="http://schemas.microsoft.com/office/2006/metadata/properties" xmlns:xsi="http://www.w3.org/2001/XMLSchema-instance" xmlns:pc="http://schemas.microsoft.com/office/infopath/2007/PartnerControls">
-  <documentManagement/>
-</p:properties>
-</file>
-
-<file path=customXml/item2.xml><?xml version="1.0" encoding="utf-8"?>
-<?mso-contentType ?>
-<FormTemplates xmlns="http://schemas.microsoft.com/sharepoint/v3/contenttype/forms">
-  <Display>DocumentLibraryForm</Display>
-  <Edit>DocumentLibraryForm</Edit>
-  <New>DocumentLibraryForm</New>
-</FormTemplates>
-</file>
-
-<file path=customXml/item3.xml><?xml version="1.0" encoding="utf-8"?>
 <ct:contentTypeSchema xmlns:ct="http://schemas.microsoft.com/office/2006/metadata/contentType" xmlns:ma="http://schemas.microsoft.com/office/2006/metadata/properties/metaAttributes" ct:_="" ma:_="" ma:contentTypeName="Document" ma:contentTypeID="0x0101001EAF698FC5F47B489ACA7C79B2EEC7C2" ma:contentTypeVersion="12" ma:contentTypeDescription="Create a new document." ma:contentTypeScope="" ma:versionID="9bcc87aa21eaed9cd4f748e3559493eb">
   <xsd:schema xmlns:xsd="http://www.w3.org/2001/XMLSchema" xmlns:xs="http://www.w3.org/2001/XMLSchema" xmlns:p="http://schemas.microsoft.com/office/2006/metadata/properties" xmlns:ns3="6e6ada83-320e-4d12-95e1-f906ce0ff1ba" xmlns:ns4="0b6e6ab6-949c-4d89-a4ae-d4e367853a04" targetNamespace="http://schemas.microsoft.com/office/2006/metadata/properties" ma:root="true" ma:fieldsID="4ddedb413c0799adfc9ea5bf0377589e" ns3:_="" ns4:_="">
     <xsd:import namespace="6e6ada83-320e-4d12-95e1-f906ce0ff1ba"/>
@@ -17764,6 +17699,21 @@
 </ct:contentTypeSchema>
 </file>
 
+<file path=customXml/item2.xml><?xml version="1.0" encoding="utf-8"?>
+<?mso-contentType ?>
+<FormTemplates xmlns="http://schemas.microsoft.com/sharepoint/v3/contenttype/forms">
+  <Display>DocumentLibraryForm</Display>
+  <Edit>DocumentLibraryForm</Edit>
+  <New>DocumentLibraryForm</New>
+</FormTemplates>
+</file>
+
+<file path=customXml/item3.xml><?xml version="1.0" encoding="utf-8"?>
+<p:properties xmlns:p="http://schemas.microsoft.com/office/2006/metadata/properties" xmlns:xsi="http://www.w3.org/2001/XMLSchema-instance" xmlns:pc="http://schemas.microsoft.com/office/infopath/2007/PartnerControls">
+  <documentManagement/>
+</p:properties>
+</file>
+
 <file path=customXml/item4.xml><?xml version="1.0" encoding="utf-8"?>
 <b:Sources xmlns:b="http://schemas.openxmlformats.org/officeDocument/2006/bibliography" SelectedStyle="\APASixthEditionOfficeOnline.xsl" StyleName="APA" Version="6">
   <b:Source>
@@ -17812,23 +17762,6 @@
 </file>
 
 <file path=customXml/itemProps1.xml><?xml version="1.0" encoding="utf-8"?>
-<ds:datastoreItem xmlns:ds="http://schemas.openxmlformats.org/officeDocument/2006/customXml" ds:itemID="{0D9ED4CD-CE35-47F6-8532-ED20FFE35D90}">
-  <ds:schemaRefs>
-    <ds:schemaRef ds:uri="http://schemas.microsoft.com/office/2006/metadata/properties"/>
-    <ds:schemaRef ds:uri="http://schemas.microsoft.com/office/infopath/2007/PartnerControls"/>
-  </ds:schemaRefs>
-</ds:datastoreItem>
-</file>
-
-<file path=customXml/itemProps2.xml><?xml version="1.0" encoding="utf-8"?>
-<ds:datastoreItem xmlns:ds="http://schemas.openxmlformats.org/officeDocument/2006/customXml" ds:itemID="{5929ED69-E085-4AD2-A458-FF2CBACBD51F}">
-  <ds:schemaRefs>
-    <ds:schemaRef ds:uri="http://schemas.microsoft.com/sharepoint/v3/contenttype/forms"/>
-  </ds:schemaRefs>
-</ds:datastoreItem>
-</file>
-
-<file path=customXml/itemProps3.xml><?xml version="1.0" encoding="utf-8"?>
 <ds:datastoreItem xmlns:ds="http://schemas.openxmlformats.org/officeDocument/2006/customXml" ds:itemID="{110A4891-8949-4D0C-B504-748845D90665}">
   <ds:schemaRefs>
     <ds:schemaRef ds:uri="http://schemas.microsoft.com/office/2006/metadata/contentType"/>
@@ -17847,8 +17780,25 @@
 </ds:datastoreItem>
 </file>
 
+<file path=customXml/itemProps2.xml><?xml version="1.0" encoding="utf-8"?>
+<ds:datastoreItem xmlns:ds="http://schemas.openxmlformats.org/officeDocument/2006/customXml" ds:itemID="{5929ED69-E085-4AD2-A458-FF2CBACBD51F}">
+  <ds:schemaRefs>
+    <ds:schemaRef ds:uri="http://schemas.microsoft.com/sharepoint/v3/contenttype/forms"/>
+  </ds:schemaRefs>
+</ds:datastoreItem>
+</file>
+
+<file path=customXml/itemProps3.xml><?xml version="1.0" encoding="utf-8"?>
+<ds:datastoreItem xmlns:ds="http://schemas.openxmlformats.org/officeDocument/2006/customXml" ds:itemID="{0D9ED4CD-CE35-47F6-8532-ED20FFE35D90}">
+  <ds:schemaRefs>
+    <ds:schemaRef ds:uri="http://schemas.microsoft.com/office/2006/metadata/properties"/>
+    <ds:schemaRef ds:uri="http://schemas.microsoft.com/office/infopath/2007/PartnerControls"/>
+  </ds:schemaRefs>
+</ds:datastoreItem>
+</file>
+
 <file path=customXml/itemProps4.xml><?xml version="1.0" encoding="utf-8"?>
-<ds:datastoreItem xmlns:ds="http://schemas.openxmlformats.org/officeDocument/2006/customXml" ds:itemID="{7BF44519-FE7D-4032-ADE3-E135FC4C09A8}">
+<ds:datastoreItem xmlns:ds="http://schemas.openxmlformats.org/officeDocument/2006/customXml" ds:itemID="{C3F24903-7EE7-44F4-A537-64CB757F4D2E}">
   <ds:schemaRefs>
     <ds:schemaRef ds:uri="http://schemas.openxmlformats.org/officeDocument/2006/bibliography"/>
   </ds:schemaRefs>

</xml_diff>